<commit_message>
big update add document creater add backet add create order add user redacor Page update database add some triggers
</commit_message>
<xml_diff>
--- a/GOServer/transactionsServer/templates/Delivery_temp.docx
+++ b/GOServer/transactionsServer/templates/Delivery_temp.docx
@@ -64,17 +64,9 @@
           <w:rFonts w:ascii="Times New Roman" w:hAnsi="Times New Roman" w:cs="Times New Roman"/>
           <w:sz w:val="32"/>
           <w:szCs w:val="32"/>
-        </w:rPr>
-        <w:t>{</w:t>
-      </w:r>
-      <w:r>
-        <w:rPr>
-          <w:rFonts w:ascii="Times New Roman" w:hAnsi="Times New Roman" w:cs="Times New Roman"/>
-          <w:sz w:val="32"/>
-          <w:szCs w:val="32"/>
           <w:lang w:val="en-US"/>
         </w:rPr>
-        <w:t>P</w:t>
+        <w:t>p</w:t>
       </w:r>
       <w:r>
         <w:rPr>
@@ -83,33 +75,7 @@
           <w:szCs w:val="32"/>
           <w:lang w:val="en-US"/>
         </w:rPr>
-        <w:t>rovider</w:t>
-      </w:r>
-      <w:r>
-        <w:rPr>
-          <w:rFonts w:ascii="Times New Roman" w:hAnsi="Times New Roman" w:cs="Times New Roman"/>
-          <w:sz w:val="32"/>
-          <w:szCs w:val="32"/>
-          <w:lang w:val="en-US"/>
-        </w:rPr>
-        <w:t>N</w:t>
-      </w:r>
-      <w:r>
-        <w:rPr>
-          <w:rFonts w:ascii="Times New Roman" w:hAnsi="Times New Roman" w:cs="Times New Roman"/>
-          <w:sz w:val="32"/>
-          <w:szCs w:val="32"/>
-          <w:lang w:val="en-US"/>
-        </w:rPr>
-        <w:t>ame</w:t>
-      </w:r>
-      <w:r>
-        <w:rPr>
-          <w:rFonts w:ascii="Times New Roman" w:hAnsi="Times New Roman" w:cs="Times New Roman"/>
-          <w:sz w:val="32"/>
-          <w:szCs w:val="32"/>
-        </w:rPr>
-        <w:t>}</w:t>
+        <w:t>rov</w:t>
       </w:r>
       <w:r>
         <w:rPr>
@@ -150,17 +116,9 @@
           <w:rFonts w:ascii="Times New Roman" w:hAnsi="Times New Roman" w:cs="Times New Roman"/>
           <w:sz w:val="32"/>
           <w:szCs w:val="32"/>
-        </w:rPr>
-        <w:t>{</w:t>
-      </w:r>
-      <w:r>
-        <w:rPr>
-          <w:rFonts w:ascii="Times New Roman" w:hAnsi="Times New Roman" w:cs="Times New Roman"/>
-          <w:sz w:val="32"/>
-          <w:szCs w:val="32"/>
           <w:lang w:val="en-US"/>
         </w:rPr>
-        <w:t>D</w:t>
+        <w:t>d</w:t>
       </w:r>
       <w:r>
         <w:rPr>
@@ -170,14 +128,6 @@
           <w:lang w:val="en-US"/>
         </w:rPr>
         <w:t>ate</w:t>
-      </w:r>
-      <w:r>
-        <w:rPr>
-          <w:rFonts w:ascii="Times New Roman" w:hAnsi="Times New Roman" w:cs="Times New Roman"/>
-          <w:sz w:val="32"/>
-          <w:szCs w:val="32"/>
-        </w:rPr>
-        <w:t>}</w:t>
       </w:r>
       <w:r>
         <w:rPr>
@@ -204,10 +154,10 @@
         <w:tblLook w:val="04A0" w:firstRow="1" w:lastRow="0" w:firstColumn="1" w:lastColumn="0" w:noHBand="0" w:noVBand="1"/>
       </w:tblPr>
       <w:tblGrid>
-        <w:gridCol w:w="2462"/>
-        <w:gridCol w:w="2532"/>
-        <w:gridCol w:w="2533"/>
-        <w:gridCol w:w="2532"/>
+        <w:gridCol w:w="2269"/>
+        <w:gridCol w:w="2551"/>
+        <w:gridCol w:w="2552"/>
+        <w:gridCol w:w="2551"/>
       </w:tblGrid>
       <w:tr>
         <w:tc>
@@ -325,25 +275,25 @@
                 <w:szCs w:val="20"/>
                 <w:lang w:val="en-US"/>
               </w:rPr>
-              <w:t>{{Items</w:t>
-            </w:r>
-            <w:r>
-              <w:rPr>
-                <w:rFonts w:ascii="Times New Roman" w:hAnsi="Times New Roman" w:cs="Times New Roman"/>
-                <w:sz w:val="20"/>
-                <w:szCs w:val="20"/>
-                <w:lang w:val="en-US"/>
-              </w:rPr>
-              <w:t>.Id}}</w:t>
-            </w:r>
-            <w:r>
-              <w:rPr>
-                <w:rFonts w:ascii="Times New Roman" w:hAnsi="Times New Roman" w:cs="Times New Roman"/>
-                <w:sz w:val="20"/>
-                <w:szCs w:val="20"/>
-                <w:lang w:val="en-US"/>
-              </w:rPr>
-              <w:t>[v-merge][index:{{Items.Id}}]</w:t>
+              <w:t>{#items}{</w:t>
+            </w:r>
+            <w:r>
+              <w:rPr>
+                <w:rFonts w:ascii="Times New Roman" w:hAnsi="Times New Roman" w:cs="Times New Roman"/>
+                <w:sz w:val="20"/>
+                <w:szCs w:val="20"/>
+                <w:lang w:val="en-US"/>
+              </w:rPr>
+              <w:t>i</w:t>
+            </w:r>
+            <w:r>
+              <w:rPr>
+                <w:rFonts w:ascii="Times New Roman" w:hAnsi="Times New Roman" w:cs="Times New Roman"/>
+                <w:sz w:val="20"/>
+                <w:szCs w:val="20"/>
+                <w:lang w:val="en-US"/>
+              </w:rPr>
+              <w:t>d}</w:t>
             </w:r>
           </w:p>
         </w:tc>
@@ -368,16 +318,25 @@
                 <w:szCs w:val="20"/>
                 <w:lang w:val="en-US"/>
               </w:rPr>
-              <w:t>{{Items.Name}}</w:t>
-            </w:r>
-            <w:r>
-              <w:rPr>
-                <w:rFonts w:ascii="Times New Roman" w:hAnsi="Times New Roman" w:cs="Times New Roman"/>
-                <w:sz w:val="20"/>
-                <w:szCs w:val="20"/>
-                <w:lang w:val="en-US"/>
-              </w:rPr>
-              <w:t>[v-merge][index:{{Items.Id}}]</w:t>
+              <w:t>{</w:t>
+            </w:r>
+            <w:r>
+              <w:rPr>
+                <w:rFonts w:ascii="Times New Roman" w:hAnsi="Times New Roman" w:cs="Times New Roman"/>
+                <w:sz w:val="20"/>
+                <w:szCs w:val="20"/>
+                <w:lang w:val="en-US"/>
+              </w:rPr>
+              <w:t>n</w:t>
+            </w:r>
+            <w:r>
+              <w:rPr>
+                <w:rFonts w:ascii="Times New Roman" w:hAnsi="Times New Roman" w:cs="Times New Roman"/>
+                <w:sz w:val="20"/>
+                <w:szCs w:val="20"/>
+                <w:lang w:val="en-US"/>
+              </w:rPr>
+              <w:t>ame}</w:t>
             </w:r>
           </w:p>
         </w:tc>
@@ -402,25 +361,25 @@
                 <w:szCs w:val="20"/>
                 <w:lang w:val="en-US"/>
               </w:rPr>
-              <w:t>{{Items.Count</w:t>
-            </w:r>
-            <w:r>
-              <w:rPr>
-                <w:rFonts w:ascii="Times New Roman" w:hAnsi="Times New Roman" w:cs="Times New Roman"/>
-                <w:sz w:val="20"/>
-                <w:szCs w:val="20"/>
-                <w:lang w:val="en-US"/>
-              </w:rPr>
-              <w:t>}}</w:t>
-            </w:r>
-            <w:r>
-              <w:rPr>
-                <w:rFonts w:ascii="Times New Roman" w:hAnsi="Times New Roman" w:cs="Times New Roman"/>
-                <w:sz w:val="20"/>
-                <w:szCs w:val="20"/>
-                <w:lang w:val="en-US"/>
-              </w:rPr>
-              <w:t>[v-merge][index:{{Items.Id}}]</w:t>
+              <w:t>{</w:t>
+            </w:r>
+            <w:r>
+              <w:rPr>
+                <w:rFonts w:ascii="Times New Roman" w:hAnsi="Times New Roman" w:cs="Times New Roman"/>
+                <w:sz w:val="20"/>
+                <w:szCs w:val="20"/>
+                <w:lang w:val="en-US"/>
+              </w:rPr>
+              <w:t>c</w:t>
+            </w:r>
+            <w:r>
+              <w:rPr>
+                <w:rFonts w:ascii="Times New Roman" w:hAnsi="Times New Roman" w:cs="Times New Roman"/>
+                <w:sz w:val="20"/>
+                <w:szCs w:val="20"/>
+                <w:lang w:val="en-US"/>
+              </w:rPr>
+              <w:t>ount}</w:t>
             </w:r>
           </w:p>
         </w:tc>
@@ -445,25 +404,25 @@
                 <w:szCs w:val="20"/>
                 <w:lang w:val="en-US"/>
               </w:rPr>
-              <w:t>{{Items.Price</w:t>
-            </w:r>
-            <w:r>
-              <w:rPr>
-                <w:rFonts w:ascii="Times New Roman" w:hAnsi="Times New Roman" w:cs="Times New Roman"/>
-                <w:sz w:val="20"/>
-                <w:szCs w:val="20"/>
-                <w:lang w:val="en-US"/>
-              </w:rPr>
-              <w:t>}}</w:t>
-            </w:r>
-            <w:r>
-              <w:rPr>
-                <w:rFonts w:ascii="Times New Roman" w:hAnsi="Times New Roman" w:cs="Times New Roman"/>
-                <w:sz w:val="20"/>
-                <w:szCs w:val="20"/>
-                <w:lang w:val="en-US"/>
-              </w:rPr>
-              <w:t>[v-merge][index:{{Items.Id}}]</w:t>
+              <w:t>{</w:t>
+            </w:r>
+            <w:r>
+              <w:rPr>
+                <w:rFonts w:ascii="Times New Roman" w:hAnsi="Times New Roman" w:cs="Times New Roman"/>
+                <w:sz w:val="20"/>
+                <w:szCs w:val="20"/>
+                <w:lang w:val="en-US"/>
+              </w:rPr>
+              <w:t>p</w:t>
+            </w:r>
+            <w:r>
+              <w:rPr>
+                <w:rFonts w:ascii="Times New Roman" w:hAnsi="Times New Roman" w:cs="Times New Roman"/>
+                <w:sz w:val="20"/>
+                <w:szCs w:val="20"/>
+                <w:lang w:val="en-US"/>
+              </w:rPr>
+              <w:t>rice}{/items}</w:t>
             </w:r>
           </w:p>
         </w:tc>
@@ -505,14 +464,7 @@
         </w:rPr>
         <w:t>{</w:t>
       </w:r>
-      <w:r>
-        <w:rPr>
-          <w:rFonts w:ascii="Times New Roman" w:hAnsi="Times New Roman" w:cs="Times New Roman"/>
-          <w:sz w:val="32"/>
-          <w:szCs w:val="32"/>
-        </w:rPr>
-        <w:t>{</w:t>
-      </w:r>
+      <w:proofErr w:type="spellStart"/>
       <w:r>
         <w:rPr>
           <w:rFonts w:ascii="Times New Roman" w:hAnsi="Times New Roman" w:cs="Times New Roman"/>
@@ -520,7 +472,7 @@
           <w:szCs w:val="32"/>
           <w:lang w:val="en-US"/>
         </w:rPr>
-        <w:t>S</w:t>
+        <w:t>a</w:t>
       </w:r>
       <w:r>
         <w:rPr>
@@ -529,34 +481,9 @@
           <w:szCs w:val="32"/>
           <w:lang w:val="en-US"/>
         </w:rPr>
-        <w:t>torage</w:t>
-      </w:r>
-      <w:r>
-        <w:rPr>
-          <w:rFonts w:ascii="Times New Roman" w:hAnsi="Times New Roman" w:cs="Times New Roman"/>
-          <w:sz w:val="32"/>
-          <w:szCs w:val="32"/>
-          <w:lang w:val="en-US"/>
-        </w:rPr>
-        <w:t>A</w:t>
-      </w:r>
-      <w:r>
-        <w:rPr>
-          <w:rFonts w:ascii="Times New Roman" w:hAnsi="Times New Roman" w:cs="Times New Roman"/>
-          <w:sz w:val="32"/>
-          <w:szCs w:val="32"/>
-          <w:lang w:val="en-US"/>
-        </w:rPr>
-        <w:t>ddress</w:t>
-      </w:r>
-      <w:r>
-        <w:rPr>
-          <w:rFonts w:ascii="Times New Roman" w:hAnsi="Times New Roman" w:cs="Times New Roman"/>
-          <w:sz w:val="32"/>
-          <w:szCs w:val="32"/>
-        </w:rPr>
-        <w:t>}</w:t>
-      </w:r>
+        <w:t>drs</w:t>
+      </w:r>
+      <w:proofErr w:type="spellEnd"/>
       <w:r>
         <w:rPr>
           <w:rFonts w:ascii="Times New Roman" w:hAnsi="Times New Roman" w:cs="Times New Roman"/>

</xml_diff>